<commit_message>
minor text corrections, punctuation and a heading change.
</commit_message>
<xml_diff>
--- a/Documents/Literature Review - Due 31-10-2019/Literature Review.docx
+++ b/Documents/Literature Review - Due 31-10-2019/Literature Review.docx
@@ -616,7 +616,7 @@
             </w:rPr>
             <w:fldChar w:fldCharType="separate"/>
           </w:r>
-          <w:hyperlink w:anchor="_Toc23379212" w:history="1">
+          <w:hyperlink w:anchor="_Toc23416671" w:history="1">
             <w:r>
               <w:rPr>
                 <w:rStyle w:val="Hyperlink"/>
@@ -660,7 +660,7 @@
                 <w:noProof/>
                 <w:webHidden/>
               </w:rPr>
-              <w:instrText xml:space="preserve"> PAGEREF _Toc23379212 \h </w:instrText>
+              <w:instrText xml:space="preserve"> PAGEREF _Toc23416671 \h </w:instrText>
             </w:r>
             <w:r>
               <w:rPr>
@@ -704,7 +704,7 @@
               <w:lang w:val="en-IE" w:eastAsia="en-IE"/>
             </w:rPr>
           </w:pPr>
-          <w:hyperlink w:anchor="_Toc23379213" w:history="1">
+          <w:hyperlink w:anchor="_Toc23416672" w:history="1">
             <w:r>
               <w:rPr>
                 <w:rStyle w:val="Hyperlink"/>
@@ -748,7 +748,7 @@
                 <w:noProof/>
                 <w:webHidden/>
               </w:rPr>
-              <w:instrText xml:space="preserve"> PAGEREF _Toc23379213 \h </w:instrText>
+              <w:instrText xml:space="preserve"> PAGEREF _Toc23416672 \h </w:instrText>
             </w:r>
             <w:r>
               <w:rPr>
@@ -792,7 +792,7 @@
               <w:lang w:val="en-IE" w:eastAsia="en-IE"/>
             </w:rPr>
           </w:pPr>
-          <w:hyperlink w:anchor="_Toc23379214" w:history="1">
+          <w:hyperlink w:anchor="_Toc23416673" w:history="1">
             <w:r>
               <w:rPr>
                 <w:rStyle w:val="Hyperlink"/>
@@ -836,7 +836,7 @@
                 <w:noProof/>
                 <w:webHidden/>
               </w:rPr>
-              <w:instrText xml:space="preserve"> PAGEREF _Toc23379214 \h </w:instrText>
+              <w:instrText xml:space="preserve"> PAGEREF _Toc23416673 \h </w:instrText>
             </w:r>
             <w:r>
               <w:rPr>
@@ -880,7 +880,7 @@
               <w:lang w:val="en-IE" w:eastAsia="en-IE"/>
             </w:rPr>
           </w:pPr>
-          <w:hyperlink w:anchor="_Toc23379215" w:history="1">
+          <w:hyperlink w:anchor="_Toc23416674" w:history="1">
             <w:r>
               <w:rPr>
                 <w:rStyle w:val="Hyperlink"/>
@@ -924,7 +924,7 @@
                 <w:noProof/>
                 <w:webHidden/>
               </w:rPr>
-              <w:instrText xml:space="preserve"> PAGEREF _Toc23379215 \h </w:instrText>
+              <w:instrText xml:space="preserve"> PAGEREF _Toc23416674 \h </w:instrText>
             </w:r>
             <w:r>
               <w:rPr>
@@ -945,504 +945,6 @@
                 <w:webHidden/>
               </w:rPr>
               <w:t>4</w:t>
-            </w:r>
-            <w:r>
-              <w:rPr>
-                <w:noProof/>
-                <w:webHidden/>
-              </w:rPr>
-              <w:fldChar w:fldCharType="end"/>
-            </w:r>
-          </w:hyperlink>
-        </w:p>
-        <w:bookmarkStart w:id="0" w:name="_GoBack"/>
-        <w:p>
-          <w:pPr>
-            <w:pStyle w:val="TOC1"/>
-            <w:tabs>
-              <w:tab w:val="left" w:pos="440"/>
-              <w:tab w:val="right" w:leader="dot" w:pos="8188"/>
-            </w:tabs>
-            <w:rPr>
-              <w:rFonts w:cstheme="minorBidi"/>
-              <w:noProof/>
-              <w:lang w:val="en-IE" w:eastAsia="en-IE"/>
-            </w:rPr>
-          </w:pPr>
-          <w:r>
-            <w:rPr>
-              <w:rStyle w:val="Hyperlink"/>
-              <w:noProof/>
-            </w:rPr>
-            <w:fldChar w:fldCharType="begin"/>
-          </w:r>
-          <w:r>
-            <w:rPr>
-              <w:rStyle w:val="Hyperlink"/>
-              <w:noProof/>
-            </w:rPr>
-            <w:instrText xml:space="preserve"> </w:instrText>
-          </w:r>
-          <w:r>
-            <w:rPr>
-              <w:noProof/>
-            </w:rPr>
-            <w:instrText>HYPERLINK \l "_Toc23379216"</w:instrText>
-          </w:r>
-          <w:r>
-            <w:rPr>
-              <w:rStyle w:val="Hyperlink"/>
-              <w:noProof/>
-            </w:rPr>
-            <w:instrText xml:space="preserve"> </w:instrText>
-          </w:r>
-          <w:r>
-            <w:rPr>
-              <w:rStyle w:val="Hyperlink"/>
-              <w:noProof/>
-            </w:rPr>
-          </w:r>
-          <w:r>
-            <w:rPr>
-              <w:rStyle w:val="Hyperlink"/>
-              <w:noProof/>
-            </w:rPr>
-            <w:fldChar w:fldCharType="separate"/>
-          </w:r>
-          <w:r>
-            <w:rPr>
-              <w:rStyle w:val="Hyperlink"/>
-              <w:rFonts w:ascii="Times New Roman" w:hAnsi="Times New Roman"/>
-              <w:noProof/>
-            </w:rPr>
-            <w:t>5.</w:t>
-          </w:r>
-          <w:r>
-            <w:rPr>
-              <w:rFonts w:cstheme="minorBidi"/>
-              <w:noProof/>
-              <w:lang w:val="en-IE" w:eastAsia="en-IE"/>
-            </w:rPr>
-            <w:tab/>
-          </w:r>
-          <w:r>
-            <w:rPr>
-              <w:rStyle w:val="Hyperlink"/>
-              <w:rFonts w:ascii="Times New Roman" w:hAnsi="Times New Roman"/>
-              <w:noProof/>
-            </w:rPr>
-            <w:t>Bluetooth Beacon Technology</w:t>
-          </w:r>
-          <w:r>
-            <w:rPr>
-              <w:noProof/>
-              <w:webHidden/>
-            </w:rPr>
-            <w:tab/>
-          </w:r>
-          <w:r>
-            <w:rPr>
-              <w:noProof/>
-              <w:webHidden/>
-            </w:rPr>
-            <w:fldChar w:fldCharType="begin"/>
-          </w:r>
-          <w:r>
-            <w:rPr>
-              <w:noProof/>
-              <w:webHidden/>
-            </w:rPr>
-            <w:instrText xml:space="preserve"> PAGEREF _Toc23379216 \h </w:instrText>
-          </w:r>
-          <w:r>
-            <w:rPr>
-              <w:noProof/>
-              <w:webHidden/>
-            </w:rPr>
-          </w:r>
-          <w:r>
-            <w:rPr>
-              <w:noProof/>
-              <w:webHidden/>
-            </w:rPr>
-            <w:fldChar w:fldCharType="separate"/>
-          </w:r>
-          <w:r>
-            <w:rPr>
-              <w:noProof/>
-              <w:webHidden/>
-            </w:rPr>
-            <w:t>6</w:t>
-          </w:r>
-          <w:r>
-            <w:rPr>
-              <w:noProof/>
-              <w:webHidden/>
-            </w:rPr>
-            <w:fldChar w:fldCharType="end"/>
-          </w:r>
-          <w:r>
-            <w:rPr>
-              <w:rStyle w:val="Hyperlink"/>
-              <w:noProof/>
-            </w:rPr>
-            <w:fldChar w:fldCharType="end"/>
-          </w:r>
-        </w:p>
-        <w:bookmarkEnd w:id="0"/>
-        <w:p>
-          <w:pPr>
-            <w:pStyle w:val="TOC1"/>
-            <w:tabs>
-              <w:tab w:val="left" w:pos="440"/>
-              <w:tab w:val="right" w:leader="dot" w:pos="8188"/>
-            </w:tabs>
-            <w:rPr>
-              <w:rFonts w:cstheme="minorBidi"/>
-              <w:noProof/>
-              <w:lang w:val="en-IE" w:eastAsia="en-IE"/>
-            </w:rPr>
-          </w:pPr>
-          <w:r>
-            <w:rPr>
-              <w:rStyle w:val="Hyperlink"/>
-              <w:noProof/>
-            </w:rPr>
-            <w:fldChar w:fldCharType="begin"/>
-          </w:r>
-          <w:r>
-            <w:rPr>
-              <w:rStyle w:val="Hyperlink"/>
-              <w:noProof/>
-            </w:rPr>
-            <w:instrText xml:space="preserve"> </w:instrText>
-          </w:r>
-          <w:r>
-            <w:rPr>
-              <w:noProof/>
-            </w:rPr>
-            <w:instrText>HYPERLINK \l "_Toc23379217"</w:instrText>
-          </w:r>
-          <w:r>
-            <w:rPr>
-              <w:rStyle w:val="Hyperlink"/>
-              <w:noProof/>
-            </w:rPr>
-            <w:instrText xml:space="preserve"> </w:instrText>
-          </w:r>
-          <w:r>
-            <w:rPr>
-              <w:rStyle w:val="Hyperlink"/>
-              <w:noProof/>
-            </w:rPr>
-          </w:r>
-          <w:r>
-            <w:rPr>
-              <w:rStyle w:val="Hyperlink"/>
-              <w:noProof/>
-            </w:rPr>
-            <w:fldChar w:fldCharType="separate"/>
-          </w:r>
-          <w:r>
-            <w:rPr>
-              <w:rStyle w:val="Hyperlink"/>
-              <w:rFonts w:ascii="Times New Roman" w:hAnsi="Times New Roman"/>
-              <w:noProof/>
-            </w:rPr>
-            <w:t>6.</w:t>
-          </w:r>
-          <w:r>
-            <w:rPr>
-              <w:rFonts w:cstheme="minorBidi"/>
-              <w:noProof/>
-              <w:lang w:val="en-IE" w:eastAsia="en-IE"/>
-            </w:rPr>
-            <w:tab/>
-          </w:r>
-          <w:r>
-            <w:rPr>
-              <w:rStyle w:val="Hyperlink"/>
-              <w:rFonts w:ascii="Times New Roman" w:hAnsi="Times New Roman"/>
-              <w:noProof/>
-            </w:rPr>
-            <w:t>NFC Tag Technology</w:t>
-          </w:r>
-          <w:r>
-            <w:rPr>
-              <w:noProof/>
-              <w:webHidden/>
-            </w:rPr>
-            <w:tab/>
-          </w:r>
-          <w:r>
-            <w:rPr>
-              <w:noProof/>
-              <w:webHidden/>
-            </w:rPr>
-            <w:fldChar w:fldCharType="begin"/>
-          </w:r>
-          <w:r>
-            <w:rPr>
-              <w:noProof/>
-              <w:webHidden/>
-            </w:rPr>
-            <w:instrText xml:space="preserve"> PAGEREF _Toc23379217 \h </w:instrText>
-          </w:r>
-          <w:r>
-            <w:rPr>
-              <w:noProof/>
-              <w:webHidden/>
-            </w:rPr>
-          </w:r>
-          <w:r>
-            <w:rPr>
-              <w:noProof/>
-              <w:webHidden/>
-            </w:rPr>
-            <w:fldChar w:fldCharType="separate"/>
-          </w:r>
-          <w:r>
-            <w:rPr>
-              <w:noProof/>
-              <w:webHidden/>
-            </w:rPr>
-            <w:t>7</w:t>
-          </w:r>
-          <w:r>
-            <w:rPr>
-              <w:noProof/>
-              <w:webHidden/>
-            </w:rPr>
-            <w:fldChar w:fldCharType="end"/>
-          </w:r>
-          <w:r>
-            <w:rPr>
-              <w:rStyle w:val="Hyperlink"/>
-              <w:noProof/>
-            </w:rPr>
-            <w:fldChar w:fldCharType="end"/>
-          </w:r>
-        </w:p>
-        <w:p>
-          <w:pPr>
-            <w:pStyle w:val="TOC1"/>
-            <w:tabs>
-              <w:tab w:val="left" w:pos="440"/>
-              <w:tab w:val="right" w:leader="dot" w:pos="8188"/>
-            </w:tabs>
-            <w:rPr>
-              <w:rFonts w:cstheme="minorBidi"/>
-              <w:noProof/>
-              <w:lang w:val="en-IE" w:eastAsia="en-IE"/>
-            </w:rPr>
-          </w:pPr>
-          <w:hyperlink w:anchor="_Toc23379218" w:history="1">
-            <w:r>
-              <w:rPr>
-                <w:rStyle w:val="Hyperlink"/>
-                <w:rFonts w:ascii="Times New Roman" w:hAnsi="Times New Roman"/>
-                <w:noProof/>
-              </w:rPr>
-              <w:t>7.</w:t>
-            </w:r>
-            <w:r>
-              <w:rPr>
-                <w:rFonts w:cstheme="minorBidi"/>
-                <w:noProof/>
-                <w:lang w:val="en-IE" w:eastAsia="en-IE"/>
-              </w:rPr>
-              <w:tab/>
-            </w:r>
-            <w:r>
-              <w:rPr>
-                <w:rStyle w:val="Hyperlink"/>
-                <w:rFonts w:ascii="Times New Roman" w:hAnsi="Times New Roman"/>
-                <w:noProof/>
-              </w:rPr>
-              <w:t>QR Code Technology</w:t>
-            </w:r>
-            <w:r>
-              <w:rPr>
-                <w:noProof/>
-                <w:webHidden/>
-              </w:rPr>
-              <w:tab/>
-            </w:r>
-            <w:r>
-              <w:rPr>
-                <w:noProof/>
-                <w:webHidden/>
-              </w:rPr>
-              <w:fldChar w:fldCharType="begin"/>
-            </w:r>
-            <w:r>
-              <w:rPr>
-                <w:noProof/>
-                <w:webHidden/>
-              </w:rPr>
-              <w:instrText xml:space="preserve"> PAGEREF _Toc23379218 \h </w:instrText>
-            </w:r>
-            <w:r>
-              <w:rPr>
-                <w:noProof/>
-                <w:webHidden/>
-              </w:rPr>
-            </w:r>
-            <w:r>
-              <w:rPr>
-                <w:noProof/>
-                <w:webHidden/>
-              </w:rPr>
-              <w:fldChar w:fldCharType="separate"/>
-            </w:r>
-            <w:r>
-              <w:rPr>
-                <w:noProof/>
-                <w:webHidden/>
-              </w:rPr>
-              <w:t>8</w:t>
-            </w:r>
-            <w:r>
-              <w:rPr>
-                <w:noProof/>
-                <w:webHidden/>
-              </w:rPr>
-              <w:fldChar w:fldCharType="end"/>
-            </w:r>
-          </w:hyperlink>
-        </w:p>
-        <w:p>
-          <w:pPr>
-            <w:pStyle w:val="TOC2"/>
-            <w:tabs>
-              <w:tab w:val="right" w:leader="dot" w:pos="8188"/>
-            </w:tabs>
-            <w:rPr>
-              <w:rFonts w:cstheme="minorBidi"/>
-              <w:noProof/>
-              <w:lang w:val="en-IE" w:eastAsia="en-IE"/>
-            </w:rPr>
-          </w:pPr>
-          <w:hyperlink w:anchor="_Toc23379219" w:history="1">
-            <w:r>
-              <w:rPr>
-                <w:rStyle w:val="Hyperlink"/>
-                <w:rFonts w:ascii="Times New Roman" w:hAnsi="Times New Roman"/>
-                <w:noProof/>
-              </w:rPr>
-              <w:t>7.1 Barcodes</w:t>
-            </w:r>
-            <w:r>
-              <w:rPr>
-                <w:noProof/>
-                <w:webHidden/>
-              </w:rPr>
-              <w:tab/>
-            </w:r>
-            <w:r>
-              <w:rPr>
-                <w:noProof/>
-                <w:webHidden/>
-              </w:rPr>
-              <w:fldChar w:fldCharType="begin"/>
-            </w:r>
-            <w:r>
-              <w:rPr>
-                <w:noProof/>
-                <w:webHidden/>
-              </w:rPr>
-              <w:instrText xml:space="preserve"> PAGEREF _Toc23379219 \h </w:instrText>
-            </w:r>
-            <w:r>
-              <w:rPr>
-                <w:noProof/>
-                <w:webHidden/>
-              </w:rPr>
-            </w:r>
-            <w:r>
-              <w:rPr>
-                <w:noProof/>
-                <w:webHidden/>
-              </w:rPr>
-              <w:fldChar w:fldCharType="separate"/>
-            </w:r>
-            <w:r>
-              <w:rPr>
-                <w:noProof/>
-                <w:webHidden/>
-              </w:rPr>
-              <w:t>8</w:t>
-            </w:r>
-            <w:r>
-              <w:rPr>
-                <w:noProof/>
-                <w:webHidden/>
-              </w:rPr>
-              <w:fldChar w:fldCharType="end"/>
-            </w:r>
-          </w:hyperlink>
-        </w:p>
-        <w:p>
-          <w:pPr>
-            <w:pStyle w:val="TOC2"/>
-            <w:tabs>
-              <w:tab w:val="right" w:leader="dot" w:pos="8188"/>
-            </w:tabs>
-            <w:rPr>
-              <w:rFonts w:cstheme="minorBidi"/>
-              <w:noProof/>
-              <w:lang w:val="en-IE" w:eastAsia="en-IE"/>
-            </w:rPr>
-          </w:pPr>
-          <w:hyperlink w:anchor="_Toc23379220" w:history="1">
-            <w:r>
-              <w:rPr>
-                <w:rStyle w:val="Hyperlink"/>
-                <w:rFonts w:ascii="Times New Roman" w:hAnsi="Times New Roman"/>
-                <w:noProof/>
-              </w:rPr>
-              <w:t>7.2 QR Codes</w:t>
-            </w:r>
-            <w:r>
-              <w:rPr>
-                <w:noProof/>
-                <w:webHidden/>
-              </w:rPr>
-              <w:tab/>
-            </w:r>
-            <w:r>
-              <w:rPr>
-                <w:noProof/>
-                <w:webHidden/>
-              </w:rPr>
-              <w:fldChar w:fldCharType="begin"/>
-            </w:r>
-            <w:r>
-              <w:rPr>
-                <w:noProof/>
-                <w:webHidden/>
-              </w:rPr>
-              <w:instrText xml:space="preserve"> PAGEREF _Toc23379220 \h </w:instrText>
-            </w:r>
-            <w:r>
-              <w:rPr>
-                <w:noProof/>
-                <w:webHidden/>
-              </w:rPr>
-            </w:r>
-            <w:r>
-              <w:rPr>
-                <w:noProof/>
-                <w:webHidden/>
-              </w:rPr>
-              <w:fldChar w:fldCharType="separate"/>
-            </w:r>
-            <w:r>
-              <w:rPr>
-                <w:noProof/>
-                <w:webHidden/>
-              </w:rPr>
-              <w:t>9</w:t>
             </w:r>
             <w:r>
               <w:rPr>
@@ -1466,14 +968,14 @@
               <w:lang w:val="en-IE" w:eastAsia="en-IE"/>
             </w:rPr>
           </w:pPr>
-          <w:hyperlink w:anchor="_Toc23379221" w:history="1">
+          <w:hyperlink w:anchor="_Toc23416675" w:history="1">
             <w:r>
               <w:rPr>
                 <w:rStyle w:val="Hyperlink"/>
                 <w:rFonts w:ascii="Times New Roman" w:hAnsi="Times New Roman"/>
                 <w:noProof/>
               </w:rPr>
-              <w:t>8.</w:t>
+              <w:t>5.</w:t>
             </w:r>
             <w:r>
               <w:rPr>
@@ -1489,7 +991,7 @@
                 <w:rFonts w:ascii="Times New Roman" w:hAnsi="Times New Roman"/>
                 <w:noProof/>
               </w:rPr>
-              <w:t>Conclusion</w:t>
+              <w:t>Bluetooth Beacon Technology</w:t>
             </w:r>
             <w:r>
               <w:rPr>
@@ -1510,7 +1012,7 @@
                 <w:noProof/>
                 <w:webHidden/>
               </w:rPr>
-              <w:instrText xml:space="preserve"> PAGEREF _Toc23379221 \h </w:instrText>
+              <w:instrText xml:space="preserve"> PAGEREF _Toc23416675 \h </w:instrText>
             </w:r>
             <w:r>
               <w:rPr>
@@ -1530,7 +1032,7 @@
                 <w:noProof/>
                 <w:webHidden/>
               </w:rPr>
-              <w:t>10</w:t>
+              <w:t>6</w:t>
             </w:r>
             <w:r>
               <w:rPr>
@@ -1554,14 +1056,14 @@
               <w:lang w:val="en-IE" w:eastAsia="en-IE"/>
             </w:rPr>
           </w:pPr>
-          <w:hyperlink w:anchor="_Toc23379222" w:history="1">
+          <w:hyperlink w:anchor="_Toc23416676" w:history="1">
             <w:r>
               <w:rPr>
                 <w:rStyle w:val="Hyperlink"/>
                 <w:rFonts w:ascii="Times New Roman" w:hAnsi="Times New Roman"/>
                 <w:noProof/>
               </w:rPr>
-              <w:t>9.</w:t>
+              <w:t>6.</w:t>
             </w:r>
             <w:r>
               <w:rPr>
@@ -1577,6 +1079,412 @@
                 <w:rFonts w:ascii="Times New Roman" w:hAnsi="Times New Roman"/>
                 <w:noProof/>
               </w:rPr>
+              <w:t>NFC Tag Technology</w:t>
+            </w:r>
+            <w:r>
+              <w:rPr>
+                <w:noProof/>
+                <w:webHidden/>
+              </w:rPr>
+              <w:tab/>
+            </w:r>
+            <w:r>
+              <w:rPr>
+                <w:noProof/>
+                <w:webHidden/>
+              </w:rPr>
+              <w:fldChar w:fldCharType="begin"/>
+            </w:r>
+            <w:r>
+              <w:rPr>
+                <w:noProof/>
+                <w:webHidden/>
+              </w:rPr>
+              <w:instrText xml:space="preserve"> PAGEREF _Toc23416676 \h </w:instrText>
+            </w:r>
+            <w:r>
+              <w:rPr>
+                <w:noProof/>
+                <w:webHidden/>
+              </w:rPr>
+            </w:r>
+            <w:r>
+              <w:rPr>
+                <w:noProof/>
+                <w:webHidden/>
+              </w:rPr>
+              <w:fldChar w:fldCharType="separate"/>
+            </w:r>
+            <w:r>
+              <w:rPr>
+                <w:noProof/>
+                <w:webHidden/>
+              </w:rPr>
+              <w:t>7</w:t>
+            </w:r>
+            <w:r>
+              <w:rPr>
+                <w:noProof/>
+                <w:webHidden/>
+              </w:rPr>
+              <w:fldChar w:fldCharType="end"/>
+            </w:r>
+          </w:hyperlink>
+        </w:p>
+        <w:p>
+          <w:pPr>
+            <w:pStyle w:val="TOC1"/>
+            <w:tabs>
+              <w:tab w:val="left" w:pos="440"/>
+              <w:tab w:val="right" w:leader="dot" w:pos="8188"/>
+            </w:tabs>
+            <w:rPr>
+              <w:rFonts w:cstheme="minorBidi"/>
+              <w:noProof/>
+              <w:lang w:val="en-IE" w:eastAsia="en-IE"/>
+            </w:rPr>
+          </w:pPr>
+          <w:hyperlink w:anchor="_Toc23416677" w:history="1">
+            <w:r>
+              <w:rPr>
+                <w:rStyle w:val="Hyperlink"/>
+                <w:rFonts w:ascii="Times New Roman" w:hAnsi="Times New Roman"/>
+                <w:noProof/>
+              </w:rPr>
+              <w:t>7.</w:t>
+            </w:r>
+            <w:r>
+              <w:rPr>
+                <w:rFonts w:cstheme="minorBidi"/>
+                <w:noProof/>
+                <w:lang w:val="en-IE" w:eastAsia="en-IE"/>
+              </w:rPr>
+              <w:tab/>
+            </w:r>
+            <w:r>
+              <w:rPr>
+                <w:rStyle w:val="Hyperlink"/>
+                <w:rFonts w:ascii="Times New Roman" w:hAnsi="Times New Roman"/>
+                <w:noProof/>
+              </w:rPr>
+              <w:t>Barcode &amp; QR Code Technology</w:t>
+            </w:r>
+            <w:r>
+              <w:rPr>
+                <w:noProof/>
+                <w:webHidden/>
+              </w:rPr>
+              <w:tab/>
+            </w:r>
+            <w:r>
+              <w:rPr>
+                <w:noProof/>
+                <w:webHidden/>
+              </w:rPr>
+              <w:fldChar w:fldCharType="begin"/>
+            </w:r>
+            <w:r>
+              <w:rPr>
+                <w:noProof/>
+                <w:webHidden/>
+              </w:rPr>
+              <w:instrText xml:space="preserve"> PAGEREF _Toc23416677 \h </w:instrText>
+            </w:r>
+            <w:r>
+              <w:rPr>
+                <w:noProof/>
+                <w:webHidden/>
+              </w:rPr>
+            </w:r>
+            <w:r>
+              <w:rPr>
+                <w:noProof/>
+                <w:webHidden/>
+              </w:rPr>
+              <w:fldChar w:fldCharType="separate"/>
+            </w:r>
+            <w:r>
+              <w:rPr>
+                <w:noProof/>
+                <w:webHidden/>
+              </w:rPr>
+              <w:t>8</w:t>
+            </w:r>
+            <w:r>
+              <w:rPr>
+                <w:noProof/>
+                <w:webHidden/>
+              </w:rPr>
+              <w:fldChar w:fldCharType="end"/>
+            </w:r>
+          </w:hyperlink>
+        </w:p>
+        <w:p>
+          <w:pPr>
+            <w:pStyle w:val="TOC2"/>
+            <w:tabs>
+              <w:tab w:val="right" w:leader="dot" w:pos="8188"/>
+            </w:tabs>
+            <w:rPr>
+              <w:rFonts w:cstheme="minorBidi"/>
+              <w:noProof/>
+              <w:lang w:val="en-IE" w:eastAsia="en-IE"/>
+            </w:rPr>
+          </w:pPr>
+          <w:hyperlink w:anchor="_Toc23416678" w:history="1">
+            <w:r>
+              <w:rPr>
+                <w:rStyle w:val="Hyperlink"/>
+                <w:rFonts w:ascii="Times New Roman" w:hAnsi="Times New Roman"/>
+                <w:noProof/>
+              </w:rPr>
+              <w:t>7.1 Barcodes</w:t>
+            </w:r>
+            <w:r>
+              <w:rPr>
+                <w:noProof/>
+                <w:webHidden/>
+              </w:rPr>
+              <w:tab/>
+            </w:r>
+            <w:r>
+              <w:rPr>
+                <w:noProof/>
+                <w:webHidden/>
+              </w:rPr>
+              <w:fldChar w:fldCharType="begin"/>
+            </w:r>
+            <w:r>
+              <w:rPr>
+                <w:noProof/>
+                <w:webHidden/>
+              </w:rPr>
+              <w:instrText xml:space="preserve"> PAGEREF _Toc23416678 \h </w:instrText>
+            </w:r>
+            <w:r>
+              <w:rPr>
+                <w:noProof/>
+                <w:webHidden/>
+              </w:rPr>
+            </w:r>
+            <w:r>
+              <w:rPr>
+                <w:noProof/>
+                <w:webHidden/>
+              </w:rPr>
+              <w:fldChar w:fldCharType="separate"/>
+            </w:r>
+            <w:r>
+              <w:rPr>
+                <w:noProof/>
+                <w:webHidden/>
+              </w:rPr>
+              <w:t>8</w:t>
+            </w:r>
+            <w:r>
+              <w:rPr>
+                <w:noProof/>
+                <w:webHidden/>
+              </w:rPr>
+              <w:fldChar w:fldCharType="end"/>
+            </w:r>
+          </w:hyperlink>
+        </w:p>
+        <w:p>
+          <w:pPr>
+            <w:pStyle w:val="TOC2"/>
+            <w:tabs>
+              <w:tab w:val="right" w:leader="dot" w:pos="8188"/>
+            </w:tabs>
+            <w:rPr>
+              <w:rFonts w:cstheme="minorBidi"/>
+              <w:noProof/>
+              <w:lang w:val="en-IE" w:eastAsia="en-IE"/>
+            </w:rPr>
+          </w:pPr>
+          <w:hyperlink w:anchor="_Toc23416679" w:history="1">
+            <w:r>
+              <w:rPr>
+                <w:rStyle w:val="Hyperlink"/>
+                <w:rFonts w:ascii="Times New Roman" w:hAnsi="Times New Roman"/>
+                <w:noProof/>
+              </w:rPr>
+              <w:t>7.2 QR Codes</w:t>
+            </w:r>
+            <w:r>
+              <w:rPr>
+                <w:noProof/>
+                <w:webHidden/>
+              </w:rPr>
+              <w:tab/>
+            </w:r>
+            <w:r>
+              <w:rPr>
+                <w:noProof/>
+                <w:webHidden/>
+              </w:rPr>
+              <w:fldChar w:fldCharType="begin"/>
+            </w:r>
+            <w:r>
+              <w:rPr>
+                <w:noProof/>
+                <w:webHidden/>
+              </w:rPr>
+              <w:instrText xml:space="preserve"> PAGEREF _Toc23416679 \h </w:instrText>
+            </w:r>
+            <w:r>
+              <w:rPr>
+                <w:noProof/>
+                <w:webHidden/>
+              </w:rPr>
+            </w:r>
+            <w:r>
+              <w:rPr>
+                <w:noProof/>
+                <w:webHidden/>
+              </w:rPr>
+              <w:fldChar w:fldCharType="separate"/>
+            </w:r>
+            <w:r>
+              <w:rPr>
+                <w:noProof/>
+                <w:webHidden/>
+              </w:rPr>
+              <w:t>9</w:t>
+            </w:r>
+            <w:r>
+              <w:rPr>
+                <w:noProof/>
+                <w:webHidden/>
+              </w:rPr>
+              <w:fldChar w:fldCharType="end"/>
+            </w:r>
+          </w:hyperlink>
+        </w:p>
+        <w:p>
+          <w:pPr>
+            <w:pStyle w:val="TOC1"/>
+            <w:tabs>
+              <w:tab w:val="left" w:pos="440"/>
+              <w:tab w:val="right" w:leader="dot" w:pos="8188"/>
+            </w:tabs>
+            <w:rPr>
+              <w:rFonts w:cstheme="minorBidi"/>
+              <w:noProof/>
+              <w:lang w:val="en-IE" w:eastAsia="en-IE"/>
+            </w:rPr>
+          </w:pPr>
+          <w:hyperlink w:anchor="_Toc23416680" w:history="1">
+            <w:r>
+              <w:rPr>
+                <w:rStyle w:val="Hyperlink"/>
+                <w:rFonts w:ascii="Times New Roman" w:hAnsi="Times New Roman"/>
+                <w:noProof/>
+              </w:rPr>
+              <w:t>8.</w:t>
+            </w:r>
+            <w:r>
+              <w:rPr>
+                <w:rFonts w:cstheme="minorBidi"/>
+                <w:noProof/>
+                <w:lang w:val="en-IE" w:eastAsia="en-IE"/>
+              </w:rPr>
+              <w:tab/>
+            </w:r>
+            <w:r>
+              <w:rPr>
+                <w:rStyle w:val="Hyperlink"/>
+                <w:rFonts w:ascii="Times New Roman" w:hAnsi="Times New Roman"/>
+                <w:noProof/>
+              </w:rPr>
+              <w:t>Conclusion</w:t>
+            </w:r>
+            <w:r>
+              <w:rPr>
+                <w:noProof/>
+                <w:webHidden/>
+              </w:rPr>
+              <w:tab/>
+            </w:r>
+            <w:r>
+              <w:rPr>
+                <w:noProof/>
+                <w:webHidden/>
+              </w:rPr>
+              <w:fldChar w:fldCharType="begin"/>
+            </w:r>
+            <w:r>
+              <w:rPr>
+                <w:noProof/>
+                <w:webHidden/>
+              </w:rPr>
+              <w:instrText xml:space="preserve"> PAGEREF _Toc23416680 \h </w:instrText>
+            </w:r>
+            <w:r>
+              <w:rPr>
+                <w:noProof/>
+                <w:webHidden/>
+              </w:rPr>
+            </w:r>
+            <w:r>
+              <w:rPr>
+                <w:noProof/>
+                <w:webHidden/>
+              </w:rPr>
+              <w:fldChar w:fldCharType="separate"/>
+            </w:r>
+            <w:r>
+              <w:rPr>
+                <w:noProof/>
+                <w:webHidden/>
+              </w:rPr>
+              <w:t>10</w:t>
+            </w:r>
+            <w:r>
+              <w:rPr>
+                <w:noProof/>
+                <w:webHidden/>
+              </w:rPr>
+              <w:fldChar w:fldCharType="end"/>
+            </w:r>
+          </w:hyperlink>
+        </w:p>
+        <w:p>
+          <w:pPr>
+            <w:pStyle w:val="TOC1"/>
+            <w:tabs>
+              <w:tab w:val="left" w:pos="440"/>
+              <w:tab w:val="right" w:leader="dot" w:pos="8188"/>
+            </w:tabs>
+            <w:rPr>
+              <w:rFonts w:cstheme="minorBidi"/>
+              <w:noProof/>
+              <w:lang w:val="en-IE" w:eastAsia="en-IE"/>
+            </w:rPr>
+          </w:pPr>
+          <w:hyperlink w:anchor="_Toc23416681" w:history="1">
+            <w:r>
+              <w:rPr>
+                <w:rStyle w:val="Hyperlink"/>
+                <w:rFonts w:ascii="Times New Roman" w:hAnsi="Times New Roman"/>
+                <w:noProof/>
+              </w:rPr>
+              <w:t>9.</w:t>
+            </w:r>
+            <w:r>
+              <w:rPr>
+                <w:rFonts w:cstheme="minorBidi"/>
+                <w:noProof/>
+                <w:lang w:val="en-IE" w:eastAsia="en-IE"/>
+              </w:rPr>
+              <w:tab/>
+            </w:r>
+            <w:r>
+              <w:rPr>
+                <w:rStyle w:val="Hyperlink"/>
+                <w:rFonts w:ascii="Times New Roman" w:hAnsi="Times New Roman"/>
+                <w:noProof/>
+              </w:rPr>
               <w:t>References</w:t>
             </w:r>
             <w:r>
@@ -1598,7 +1506,7 @@
                 <w:noProof/>
                 <w:webHidden/>
               </w:rPr>
-              <w:instrText xml:space="preserve"> PAGEREF _Toc23379222 \h </w:instrText>
+              <w:instrText xml:space="preserve"> PAGEREF _Toc23416681 \h </w:instrText>
             </w:r>
             <w:r>
               <w:rPr>
@@ -1669,6 +1577,8 @@
         </w:rPr>
         <w:br w:type="page"/>
       </w:r>
+      <w:bookmarkStart w:id="0" w:name="_GoBack"/>
+      <w:bookmarkEnd w:id="0"/>
     </w:p>
     <w:p>
       <w:pPr>
@@ -1685,7 +1595,7 @@
           <w:lang w:val="en-US"/>
         </w:rPr>
       </w:pPr>
-      <w:bookmarkStart w:id="1" w:name="_Toc23379212"/>
+      <w:bookmarkStart w:id="1" w:name="_Toc23416671"/>
       <w:r>
         <w:rPr>
           <w:rFonts w:ascii="Times New Roman" w:hAnsi="Times New Roman" w:cs="Times New Roman"/>
@@ -2490,7 +2400,7 @@
           <w:szCs w:val="24"/>
         </w:rPr>
       </w:pPr>
-      <w:bookmarkStart w:id="2" w:name="_Toc23379213"/>
+      <w:bookmarkStart w:id="2" w:name="_Toc23416672"/>
       <w:r>
         <w:rPr>
           <w:rFonts w:ascii="Times New Roman" w:hAnsi="Times New Roman" w:cs="Times New Roman"/>
@@ -2609,7 +2519,39 @@
           <w:szCs w:val="24"/>
         </w:rPr>
         <w:lastRenderedPageBreak/>
-        <w:t>choose to take information like this has an immense value to business owners because it can help them optimise their store to make more money.</w:t>
+        <w:t>choose to take</w:t>
+      </w:r>
+      <w:r>
+        <w:rPr>
+          <w:rFonts w:ascii="Times New Roman" w:hAnsi="Times New Roman" w:cs="Times New Roman"/>
+          <w:sz w:val="24"/>
+          <w:szCs w:val="24"/>
+        </w:rPr>
+        <w:t xml:space="preserve">. </w:t>
+      </w:r>
+      <w:r>
+        <w:rPr>
+          <w:rFonts w:ascii="Times New Roman" w:hAnsi="Times New Roman" w:cs="Times New Roman"/>
+          <w:sz w:val="24"/>
+          <w:szCs w:val="24"/>
+        </w:rPr>
+        <w:t xml:space="preserve"> </w:t>
+      </w:r>
+      <w:r>
+        <w:rPr>
+          <w:rFonts w:ascii="Times New Roman" w:hAnsi="Times New Roman" w:cs="Times New Roman"/>
+          <w:sz w:val="24"/>
+          <w:szCs w:val="24"/>
+        </w:rPr>
+        <w:t>I</w:t>
+      </w:r>
+      <w:r>
+        <w:rPr>
+          <w:rFonts w:ascii="Times New Roman" w:hAnsi="Times New Roman" w:cs="Times New Roman"/>
+          <w:sz w:val="24"/>
+          <w:szCs w:val="24"/>
+        </w:rPr>
+        <w:t>nformation like this has an immense value to business owners because it can help them optimise their store to make more money.</w:t>
       </w:r>
       <w:r>
         <w:rPr>
@@ -2638,7 +2580,105 @@
           <w:sz w:val="24"/>
           <w:szCs w:val="24"/>
         </w:rPr>
-        <w:t>One of the most important factors in indoor GPS navigation that was researched was their essential need for reliance, one important factor that was researched showcases what would happen if multiple vehicles that were all automated and guided by an indoor GPS navigation system were not efficient and caused different vehicles to run into each other causing untold amounts of damage this is a very real and serious situation and has the potential to be quite dangerous for people as well because of congestion in buildings or vehicles moving around that had incorrect sensors that might crash into a person all these factors must be taken into account when designing a system like this.</w:t>
+        <w:t>One of the most important factors in indoor GPS navigation that was researched was their essential need for reliance, one important factor that was researched showcases what would happen if multiple vehicles that were all automated and guided by an indoor GPS navigation system were not efficient and caused different vehicles to run into each other causing untold amounts of damage</w:t>
+      </w:r>
+      <w:r>
+        <w:rPr>
+          <w:rFonts w:ascii="Times New Roman" w:hAnsi="Times New Roman" w:cs="Times New Roman"/>
+          <w:sz w:val="24"/>
+          <w:szCs w:val="24"/>
+        </w:rPr>
+        <w:t>.</w:t>
+      </w:r>
+      <w:r>
+        <w:rPr>
+          <w:rFonts w:ascii="Times New Roman" w:hAnsi="Times New Roman" w:cs="Times New Roman"/>
+          <w:sz w:val="24"/>
+          <w:szCs w:val="24"/>
+        </w:rPr>
+        <w:t xml:space="preserve"> </w:t>
+      </w:r>
+      <w:r>
+        <w:rPr>
+          <w:rFonts w:ascii="Times New Roman" w:hAnsi="Times New Roman" w:cs="Times New Roman"/>
+          <w:sz w:val="24"/>
+          <w:szCs w:val="24"/>
+        </w:rPr>
+        <w:t xml:space="preserve"> T</w:t>
+      </w:r>
+      <w:r>
+        <w:rPr>
+          <w:rFonts w:ascii="Times New Roman" w:hAnsi="Times New Roman" w:cs="Times New Roman"/>
+          <w:sz w:val="24"/>
+          <w:szCs w:val="24"/>
+        </w:rPr>
+        <w:t>his is a very real and serious situation and has the potential to be quite dangerous for people as well</w:t>
+      </w:r>
+      <w:r>
+        <w:rPr>
+          <w:rFonts w:ascii="Times New Roman" w:hAnsi="Times New Roman" w:cs="Times New Roman"/>
+          <w:sz w:val="24"/>
+          <w:szCs w:val="24"/>
+        </w:rPr>
+        <w:t>,</w:t>
+      </w:r>
+      <w:r>
+        <w:rPr>
+          <w:rFonts w:ascii="Times New Roman" w:hAnsi="Times New Roman" w:cs="Times New Roman"/>
+          <w:sz w:val="24"/>
+          <w:szCs w:val="24"/>
+        </w:rPr>
+        <w:t xml:space="preserve"> because of congestion in buildings or vehicles moving around that had incorrect sensors that might crash into a person</w:t>
+      </w:r>
+      <w:r>
+        <w:rPr>
+          <w:rFonts w:ascii="Times New Roman" w:hAnsi="Times New Roman" w:cs="Times New Roman"/>
+          <w:sz w:val="24"/>
+          <w:szCs w:val="24"/>
+        </w:rPr>
+        <w:t>.</w:t>
+      </w:r>
+      <w:r>
+        <w:rPr>
+          <w:rFonts w:ascii="Times New Roman" w:hAnsi="Times New Roman" w:cs="Times New Roman"/>
+          <w:sz w:val="24"/>
+          <w:szCs w:val="24"/>
+        </w:rPr>
+        <w:t xml:space="preserve"> </w:t>
+      </w:r>
+      <w:r>
+        <w:rPr>
+          <w:rFonts w:ascii="Times New Roman" w:hAnsi="Times New Roman" w:cs="Times New Roman"/>
+          <w:sz w:val="24"/>
+          <w:szCs w:val="24"/>
+        </w:rPr>
+        <w:t xml:space="preserve"> A</w:t>
+      </w:r>
+      <w:r>
+        <w:rPr>
+          <w:rFonts w:ascii="Times New Roman" w:hAnsi="Times New Roman" w:cs="Times New Roman"/>
+          <w:sz w:val="24"/>
+          <w:szCs w:val="24"/>
+        </w:rPr>
+        <w:t xml:space="preserve">ll these factors must be </w:t>
+      </w:r>
+      <w:proofErr w:type="gramStart"/>
+      <w:r>
+        <w:rPr>
+          <w:rFonts w:ascii="Times New Roman" w:hAnsi="Times New Roman" w:cs="Times New Roman"/>
+          <w:sz w:val="24"/>
+          <w:szCs w:val="24"/>
+        </w:rPr>
+        <w:t>taken into account</w:t>
+      </w:r>
+      <w:proofErr w:type="gramEnd"/>
+      <w:r>
+        <w:rPr>
+          <w:rFonts w:ascii="Times New Roman" w:hAnsi="Times New Roman" w:cs="Times New Roman"/>
+          <w:sz w:val="24"/>
+          <w:szCs w:val="24"/>
+        </w:rPr>
+        <w:t xml:space="preserve"> when designing a system like this.</w:t>
       </w:r>
     </w:p>
     <w:p>
@@ -2716,7 +2756,7 @@
           <w:szCs w:val="24"/>
         </w:rPr>
       </w:pPr>
-      <w:bookmarkStart w:id="3" w:name="_Toc23379214"/>
+      <w:bookmarkStart w:id="3" w:name="_Toc23416673"/>
       <w:r>
         <w:rPr>
           <w:rFonts w:ascii="Times New Roman" w:hAnsi="Times New Roman" w:cs="Times New Roman"/>
@@ -2817,7 +2857,7 @@
           <w:szCs w:val="24"/>
         </w:rPr>
       </w:pPr>
-      <w:bookmarkStart w:id="4" w:name="_Toc23379215"/>
+      <w:bookmarkStart w:id="4" w:name="_Toc23416674"/>
       <w:r>
         <w:rPr>
           <w:rFonts w:ascii="Times New Roman" w:hAnsi="Times New Roman" w:cs="Times New Roman"/>
@@ -2914,7 +2954,39 @@
           <w:sz w:val="24"/>
           <w:szCs w:val="24"/>
         </w:rPr>
-        <w:t xml:space="preserve">Azure hosting is the main hosting company that the project will be using for the database and web hosting needs in the application, the research that was done helped conclude that students actually a free 12 month subscription because the college created students accounts with Microsoft which allows the students to use all Microsoft applications which include Azure which is an incredible benefit to the project because of the wide array of options it offers and with it being free this has also allowed the project more flexibility because it can now save money by not needing to use other hosting applications which depending on the company are either </w:t>
+        <w:t xml:space="preserve">Azure hosting is the main hosting company that the project will be using for the database and web hosting needs in the application, the research that was done helped conclude that students actually </w:t>
+      </w:r>
+      <w:r>
+        <w:rPr>
+          <w:rFonts w:ascii="Times New Roman" w:hAnsi="Times New Roman" w:cs="Times New Roman"/>
+          <w:sz w:val="24"/>
+          <w:szCs w:val="24"/>
+        </w:rPr>
+        <w:t xml:space="preserve">have </w:t>
+      </w:r>
+      <w:r>
+        <w:rPr>
+          <w:rFonts w:ascii="Times New Roman" w:hAnsi="Times New Roman" w:cs="Times New Roman"/>
+          <w:sz w:val="24"/>
+          <w:szCs w:val="24"/>
+        </w:rPr>
+        <w:t>a free 12 month subscription because the college created students accounts with Microsoft which allows the students to use all Microsoft applications which include Azure</w:t>
+      </w:r>
+      <w:r>
+        <w:rPr>
+          <w:rFonts w:ascii="Times New Roman" w:hAnsi="Times New Roman" w:cs="Times New Roman"/>
+          <w:sz w:val="24"/>
+          <w:szCs w:val="24"/>
+        </w:rPr>
+        <w:t>,</w:t>
+      </w:r>
+      <w:r>
+        <w:rPr>
+          <w:rFonts w:ascii="Times New Roman" w:hAnsi="Times New Roman" w:cs="Times New Roman"/>
+          <w:sz w:val="24"/>
+          <w:szCs w:val="24"/>
+        </w:rPr>
+        <w:t xml:space="preserve"> which is an incredible benefit to the project because of the wide array of options it offers and with it being free this has also allowed the project more flexibility because it can now save money by not needing to use other hosting applications which depending on the company are either </w:t>
       </w:r>
       <w:r>
         <w:rPr>
@@ -3416,7 +3488,7 @@
           <w:szCs w:val="24"/>
         </w:rPr>
       </w:pPr>
-      <w:bookmarkStart w:id="5" w:name="_Toc23379216"/>
+      <w:bookmarkStart w:id="5" w:name="_Toc23416675"/>
       <w:r>
         <w:rPr>
           <w:rFonts w:ascii="Times New Roman" w:hAnsi="Times New Roman" w:cs="Times New Roman"/>
@@ -4254,7 +4326,7 @@
           <w:szCs w:val="24"/>
         </w:rPr>
       </w:pPr>
-      <w:bookmarkStart w:id="6" w:name="_Toc23379217"/>
+      <w:bookmarkStart w:id="6" w:name="_Toc23416676"/>
       <w:r>
         <w:rPr>
           <w:rFonts w:ascii="Times New Roman" w:hAnsi="Times New Roman" w:cs="Times New Roman"/>
@@ -4797,7 +4869,15 @@
           <w:szCs w:val="24"/>
         </w:rPr>
       </w:pPr>
-      <w:bookmarkStart w:id="7" w:name="_Toc23379218"/>
+      <w:bookmarkStart w:id="7" w:name="_Toc23416677"/>
+      <w:r>
+        <w:rPr>
+          <w:rFonts w:ascii="Times New Roman" w:hAnsi="Times New Roman" w:cs="Times New Roman"/>
+          <w:sz w:val="24"/>
+          <w:szCs w:val="24"/>
+        </w:rPr>
+        <w:t xml:space="preserve">Barcode &amp; </w:t>
+      </w:r>
       <w:r>
         <w:rPr>
           <w:rFonts w:ascii="Times New Roman" w:hAnsi="Times New Roman" w:cs="Times New Roman"/>
@@ -4834,7 +4914,7 @@
           <w:szCs w:val="24"/>
         </w:rPr>
       </w:pPr>
-      <w:bookmarkStart w:id="8" w:name="_Toc23379219"/>
+      <w:bookmarkStart w:id="8" w:name="_Toc23416678"/>
       <w:r>
         <w:rPr>
           <w:rFonts w:ascii="Times New Roman" w:hAnsi="Times New Roman" w:cs="Times New Roman"/>
@@ -4901,17 +4981,7 @@
           <w:szCs w:val="20"/>
           <w:shd w:val="clear" w:color="auto" w:fill="FFFFFF"/>
         </w:rPr>
-        <w:t xml:space="preserve"> </w:t>
-      </w:r>
-      <w:r>
-        <w:rPr>
-          <w:rFonts w:ascii="Times New Roman" w:hAnsi="Times New Roman" w:cs="Times New Roman"/>
-          <w:color w:val="000000"/>
-          <w:sz w:val="20"/>
-          <w:szCs w:val="20"/>
-          <w:shd w:val="clear" w:color="auto" w:fill="FFFFFF"/>
-        </w:rPr>
-        <w:t>(En.wikipedia.org, 2019)</w:t>
+        <w:t xml:space="preserve"> (En.wikipedia.org, 2019)</w:t>
       </w:r>
     </w:p>
     <w:p>
@@ -4986,9 +5056,13 @@
           <w:szCs w:val="20"/>
           <w:shd w:val="clear" w:color="auto" w:fill="FFFFFF"/>
         </w:rPr>
-        <w:t xml:space="preserve"> </w:t>
-      </w:r>
-      <w:r>
+        <w:t xml:space="preserve"> (En.wikipedia.org, 2019)</w:t>
+      </w:r>
+    </w:p>
+    <w:p>
+      <w:pPr>
+        <w:spacing w:line="360" w:lineRule="auto"/>
+        <w:jc w:val="both"/>
         <w:rPr>
           <w:rFonts w:ascii="Times New Roman" w:hAnsi="Times New Roman" w:cs="Times New Roman"/>
           <w:color w:val="000000"/>
@@ -4996,13 +5070,24 @@
           <w:szCs w:val="20"/>
           <w:shd w:val="clear" w:color="auto" w:fill="FFFFFF"/>
         </w:rPr>
-        <w:t>(En.wikipedia.org, 2019)</w:t>
-      </w:r>
-    </w:p>
-    <w:p>
-      <w:pPr>
-        <w:spacing w:line="360" w:lineRule="auto"/>
-        <w:jc w:val="both"/>
+      </w:pPr>
+      <w:r>
+        <w:rPr>
+          <w:rFonts w:ascii="Times New Roman" w:hAnsi="Times New Roman" w:cs="Times New Roman"/>
+          <w:sz w:val="24"/>
+          <w:szCs w:val="24"/>
+        </w:rPr>
+        <w:t>“GS1”</w:t>
+      </w:r>
+      <w:r>
+        <w:rPr>
+          <w:rFonts w:ascii="Times New Roman" w:hAnsi="Times New Roman" w:cs="Times New Roman"/>
+          <w:sz w:val="24"/>
+          <w:szCs w:val="24"/>
+        </w:rPr>
+        <w:t>is a company that provides barcodes to organisations and has a comprehensive list of steps that can be followed to obtain a barcode (see link above).  A barcode consists of a prefix of 2 or 3 characters and a company number, which can be assigned to an organisation by GS1 (and other companies).  Once these are assigned, then a decision has to be made as to the type of barcode to be used, from a simple code, to one that can contain URL information, from codes to be used at a POS device (must support omni-directional scanning), warehouse (larger size codes for distribution scanning) or healthcare items (omni-direction scanning not required), all require different types of barcodes.</w:t>
+      </w:r>
+      <w:r>
         <w:rPr>
           <w:rFonts w:ascii="Times New Roman" w:hAnsi="Times New Roman" w:cs="Times New Roman"/>
           <w:color w:val="000000"/>
@@ -5010,24 +5095,13 @@
           <w:szCs w:val="20"/>
           <w:shd w:val="clear" w:color="auto" w:fill="FFFFFF"/>
         </w:rPr>
-      </w:pPr>
-      <w:r>
-        <w:rPr>
-          <w:rFonts w:ascii="Times New Roman" w:hAnsi="Times New Roman" w:cs="Times New Roman"/>
-          <w:sz w:val="24"/>
-          <w:szCs w:val="24"/>
-        </w:rPr>
-        <w:t>“GS1”</w:t>
-      </w:r>
-      <w:r>
-        <w:rPr>
-          <w:rFonts w:ascii="Times New Roman" w:hAnsi="Times New Roman" w:cs="Times New Roman"/>
-          <w:sz w:val="24"/>
-          <w:szCs w:val="24"/>
-        </w:rPr>
-        <w:t>is a company that provides barcodes to organisations and has a comprehensive list of steps that can be followed to obtain a barcode (see link above).  A barcode consists of a prefix of 2 or 3 characters and a company number, which can be assigned to an organisation by GS1 (and other companies).  Once these are assigned, then a decision has to be made as to the type of barcode to be used, from a simple code, to one that can contain URL information, from codes to be used at a POS device (must support omni-directional scanning), warehouse (larger size codes for distribution scanning) or healthcare items (omni-direction scanning not required), all require different types of barcodes.</w:t>
-      </w:r>
-      <w:r>
+        <w:t xml:space="preserve"> (Gs1.org, 2019)</w:t>
+      </w:r>
+    </w:p>
+    <w:p>
+      <w:pPr>
+        <w:spacing w:line="360" w:lineRule="auto"/>
+        <w:jc w:val="both"/>
         <w:rPr>
           <w:rFonts w:ascii="Times New Roman" w:hAnsi="Times New Roman" w:cs="Times New Roman"/>
           <w:color w:val="000000"/>
@@ -5035,7 +5109,69 @@
           <w:szCs w:val="20"/>
           <w:shd w:val="clear" w:color="auto" w:fill="FFFFFF"/>
         </w:rPr>
-        <w:t xml:space="preserve"> </w:t>
+      </w:pPr>
+    </w:p>
+    <w:p>
+      <w:pPr>
+        <w:spacing w:line="360" w:lineRule="auto"/>
+        <w:jc w:val="both"/>
+        <w:rPr>
+          <w:rFonts w:ascii="Times New Roman" w:hAnsi="Times New Roman" w:cs="Times New Roman"/>
+          <w:sz w:val="24"/>
+          <w:szCs w:val="24"/>
+        </w:rPr>
+      </w:pPr>
+    </w:p>
+    <w:p>
+      <w:pPr>
+        <w:spacing w:line="360" w:lineRule="auto"/>
+        <w:jc w:val="both"/>
+        <w:rPr>
+          <w:rFonts w:ascii="Times New Roman" w:hAnsi="Times New Roman" w:cs="Times New Roman"/>
+          <w:sz w:val="24"/>
+          <w:szCs w:val="24"/>
+        </w:rPr>
+      </w:pPr>
+      <w:r>
+        <w:rPr>
+          <w:rFonts w:ascii="Times New Roman" w:hAnsi="Times New Roman" w:cs="Times New Roman"/>
+          <w:sz w:val="24"/>
+          <w:szCs w:val="24"/>
+        </w:rPr>
+        <w:lastRenderedPageBreak/>
+        <w:t>The</w:t>
+      </w:r>
+      <w:r>
+        <w:rPr>
+          <w:rFonts w:ascii="Times New Roman" w:hAnsi="Times New Roman" w:cs="Times New Roman"/>
+          <w:sz w:val="24"/>
+          <w:szCs w:val="24"/>
+        </w:rPr>
+        <w:t xml:space="preserve"> project will have the capability of be using bar-codes that have been generated by either a web-service or program</w:t>
+      </w:r>
+      <w:r>
+        <w:rPr>
+          <w:rFonts w:ascii="Times New Roman" w:hAnsi="Times New Roman" w:cs="Times New Roman"/>
+          <w:sz w:val="24"/>
+          <w:szCs w:val="24"/>
+        </w:rPr>
+        <w:t xml:space="preserve">, </w:t>
+      </w:r>
+      <w:r>
+        <w:rPr>
+          <w:rFonts w:ascii="Times New Roman" w:hAnsi="Times New Roman" w:cs="Times New Roman"/>
+          <w:sz w:val="24"/>
+          <w:szCs w:val="24"/>
+        </w:rPr>
+        <w:t xml:space="preserve">The project will be using a variety of options when it comes </w:t>
+      </w:r>
+      <w:r>
+        <w:rPr>
+          <w:rFonts w:ascii="Times New Roman" w:hAnsi="Times New Roman" w:cs="Times New Roman"/>
+          <w:sz w:val="24"/>
+          <w:szCs w:val="24"/>
+        </w:rPr>
+        <w:t>to enable the generation of barcodes for use within the project / application, to allow the users of the application to identify where they are.</w:t>
       </w:r>
       <w:r>
         <w:rPr>
@@ -5045,13 +5181,9 @@
           <w:szCs w:val="20"/>
           <w:shd w:val="clear" w:color="auto" w:fill="FFFFFF"/>
         </w:rPr>
-        <w:t>(Gs1.org, 2019)</w:t>
-      </w:r>
-    </w:p>
-    <w:p>
-      <w:pPr>
-        <w:spacing w:line="360" w:lineRule="auto"/>
-        <w:jc w:val="both"/>
+        <w:t xml:space="preserve"> </w:t>
+      </w:r>
+      <w:r>
         <w:rPr>
           <w:rFonts w:ascii="Times New Roman" w:hAnsi="Times New Roman" w:cs="Times New Roman"/>
           <w:color w:val="000000"/>
@@ -5059,71 +5191,13 @@
           <w:szCs w:val="20"/>
           <w:shd w:val="clear" w:color="auto" w:fill="FFFFFF"/>
         </w:rPr>
-      </w:pPr>
+        <w:t>(Windows Report | Error-free Tech Life, 2019)</w:t>
+      </w:r>
     </w:p>
     <w:p>
       <w:pPr>
         <w:spacing w:line="360" w:lineRule="auto"/>
         <w:jc w:val="both"/>
-        <w:rPr>
-          <w:rFonts w:ascii="Times New Roman" w:hAnsi="Times New Roman" w:cs="Times New Roman"/>
-          <w:sz w:val="24"/>
-          <w:szCs w:val="24"/>
-        </w:rPr>
-      </w:pPr>
-    </w:p>
-    <w:p>
-      <w:pPr>
-        <w:spacing w:line="360" w:lineRule="auto"/>
-        <w:jc w:val="both"/>
-        <w:rPr>
-          <w:rFonts w:ascii="Times New Roman" w:hAnsi="Times New Roman" w:cs="Times New Roman"/>
-          <w:sz w:val="24"/>
-          <w:szCs w:val="24"/>
-        </w:rPr>
-      </w:pPr>
-      <w:r>
-        <w:rPr>
-          <w:rFonts w:ascii="Times New Roman" w:hAnsi="Times New Roman" w:cs="Times New Roman"/>
-          <w:sz w:val="24"/>
-          <w:szCs w:val="24"/>
-        </w:rPr>
-        <w:lastRenderedPageBreak/>
-        <w:t>The</w:t>
-      </w:r>
-      <w:r>
-        <w:rPr>
-          <w:rFonts w:ascii="Times New Roman" w:hAnsi="Times New Roman" w:cs="Times New Roman"/>
-          <w:sz w:val="24"/>
-          <w:szCs w:val="24"/>
-        </w:rPr>
-        <w:t xml:space="preserve"> project will have the capability of be using bar-codes that have been generated by either a web-service or program</w:t>
-      </w:r>
-      <w:r>
-        <w:rPr>
-          <w:rFonts w:ascii="Times New Roman" w:hAnsi="Times New Roman" w:cs="Times New Roman"/>
-          <w:sz w:val="24"/>
-          <w:szCs w:val="24"/>
-        </w:rPr>
-        <w:t xml:space="preserve">, </w:t>
-      </w:r>
-      <w:r>
-        <w:rPr>
-          <w:rFonts w:ascii="Times New Roman" w:hAnsi="Times New Roman" w:cs="Times New Roman"/>
-          <w:sz w:val="24"/>
-          <w:szCs w:val="24"/>
-        </w:rPr>
-        <w:t xml:space="preserve">The project will be using a variety of options when it comes </w:t>
-      </w:r>
-      <w:r>
-        <w:rPr>
-          <w:rFonts w:ascii="Times New Roman" w:hAnsi="Times New Roman" w:cs="Times New Roman"/>
-          <w:sz w:val="24"/>
-          <w:szCs w:val="24"/>
-        </w:rPr>
-        <w:t>to enable the generation of barcodes for use within the project / application, to allow the users of the application to identify where they are.</w:t>
-      </w:r>
-      <w:r>
         <w:rPr>
           <w:rFonts w:ascii="Times New Roman" w:hAnsi="Times New Roman" w:cs="Times New Roman"/>
           <w:color w:val="000000"/>
@@ -5131,7 +5205,54 @@
           <w:szCs w:val="20"/>
           <w:shd w:val="clear" w:color="auto" w:fill="FFFFFF"/>
         </w:rPr>
-        <w:t xml:space="preserve"> </w:t>
+      </w:pPr>
+      <w:r>
+        <w:rPr>
+          <w:rFonts w:ascii="Times New Roman" w:hAnsi="Times New Roman" w:cs="Times New Roman"/>
+          <w:sz w:val="24"/>
+          <w:szCs w:val="24"/>
+        </w:rPr>
+        <w:t>Since the generated barcodes are compliant with current standards, any standard or conventional barcode reader will be able to read the generated barcode</w:t>
+      </w:r>
+      <w:r>
+        <w:rPr>
+          <w:rFonts w:ascii="Times New Roman" w:hAnsi="Times New Roman" w:cs="Times New Roman"/>
+          <w:sz w:val="24"/>
+          <w:szCs w:val="24"/>
+        </w:rPr>
+        <w:t xml:space="preserve">, </w:t>
+      </w:r>
+      <w:r>
+        <w:rPr>
+          <w:rFonts w:ascii="Times New Roman" w:hAnsi="Times New Roman" w:cs="Times New Roman"/>
+          <w:sz w:val="24"/>
+          <w:szCs w:val="24"/>
+        </w:rPr>
+        <w:t xml:space="preserve">The options that were researched has shown that </w:t>
+      </w:r>
+      <w:r>
+        <w:rPr>
+          <w:rFonts w:ascii="Times New Roman" w:hAnsi="Times New Roman" w:cs="Times New Roman"/>
+          <w:sz w:val="24"/>
+          <w:szCs w:val="24"/>
+        </w:rPr>
+        <w:t>it is possible to install onto a</w:t>
+      </w:r>
+      <w:r>
+        <w:rPr>
+          <w:rFonts w:ascii="Times New Roman" w:hAnsi="Times New Roman" w:cs="Times New Roman"/>
+          <w:sz w:val="24"/>
+          <w:szCs w:val="24"/>
+        </w:rPr>
+        <w:t>n</w:t>
+      </w:r>
+      <w:r>
+        <w:rPr>
+          <w:rFonts w:ascii="Times New Roman" w:hAnsi="Times New Roman" w:cs="Times New Roman"/>
+          <w:sz w:val="24"/>
+          <w:szCs w:val="24"/>
+        </w:rPr>
+        <w:t xml:space="preserve"> Android Phone, an App that can read both Barcodes and QR codes, and this can be used to test the readability of the barcodes that have generated.</w:t>
       </w:r>
       <w:r>
         <w:rPr>
@@ -5141,13 +5262,10 @@
           <w:szCs w:val="20"/>
           <w:shd w:val="clear" w:color="auto" w:fill="FFFFFF"/>
         </w:rPr>
-        <w:t>(Windows Report | Error-free Tech Life, 2019)</w:t>
-      </w:r>
-    </w:p>
-    <w:p>
-      <w:pPr>
-        <w:spacing w:line="360" w:lineRule="auto"/>
-        <w:jc w:val="both"/>
+        <w:t xml:space="preserve"> (</w:t>
+      </w:r>
+      <w:proofErr w:type="spellStart"/>
+      <w:r>
         <w:rPr>
           <w:rFonts w:ascii="Times New Roman" w:hAnsi="Times New Roman" w:cs="Times New Roman"/>
           <w:color w:val="000000"/>
@@ -5155,55 +5273,9 @@
           <w:szCs w:val="20"/>
           <w:shd w:val="clear" w:color="auto" w:fill="FFFFFF"/>
         </w:rPr>
-      </w:pPr>
-      <w:r>
-        <w:rPr>
-          <w:rFonts w:ascii="Times New Roman" w:hAnsi="Times New Roman" w:cs="Times New Roman"/>
-          <w:sz w:val="24"/>
-          <w:szCs w:val="24"/>
-        </w:rPr>
-        <w:t>Since the generated barcodes are compliant with current standards, any standard or conventional barcode reader will be able to read the generated barcode</w:t>
-      </w:r>
-      <w:r>
-        <w:rPr>
-          <w:rFonts w:ascii="Times New Roman" w:hAnsi="Times New Roman" w:cs="Times New Roman"/>
-          <w:sz w:val="24"/>
-          <w:szCs w:val="24"/>
-        </w:rPr>
-        <w:t xml:space="preserve">, </w:t>
-      </w:r>
-      <w:r>
-        <w:rPr>
-          <w:rFonts w:ascii="Times New Roman" w:hAnsi="Times New Roman" w:cs="Times New Roman"/>
-          <w:sz w:val="24"/>
-          <w:szCs w:val="24"/>
-        </w:rPr>
-        <w:t xml:space="preserve">The options that were researched has shown that </w:t>
-      </w:r>
-      <w:r>
-        <w:rPr>
-          <w:rFonts w:ascii="Times New Roman" w:hAnsi="Times New Roman" w:cs="Times New Roman"/>
-          <w:sz w:val="24"/>
-          <w:szCs w:val="24"/>
-        </w:rPr>
-        <w:t>it is possible to install onto a</w:t>
-      </w:r>
-      <w:r>
-        <w:rPr>
-          <w:rFonts w:ascii="Times New Roman" w:hAnsi="Times New Roman" w:cs="Times New Roman"/>
-          <w:sz w:val="24"/>
-          <w:szCs w:val="24"/>
-        </w:rPr>
-        <w:t>n</w:t>
-      </w:r>
-      <w:r>
-        <w:rPr>
-          <w:rFonts w:ascii="Times New Roman" w:hAnsi="Times New Roman" w:cs="Times New Roman"/>
-          <w:sz w:val="24"/>
-          <w:szCs w:val="24"/>
-        </w:rPr>
-        <w:t xml:space="preserve"> Android Phone, an App that can read both Barcodes and QR codes, and this can be used to test the readability of the barcodes that have generated.</w:t>
-      </w:r>
+        <w:t>wikiHow</w:t>
+      </w:r>
+      <w:proofErr w:type="spellEnd"/>
       <w:r>
         <w:rPr>
           <w:rFonts w:ascii="Times New Roman" w:hAnsi="Times New Roman" w:cs="Times New Roman"/>
@@ -5212,38 +5284,6 @@
           <w:szCs w:val="20"/>
           <w:shd w:val="clear" w:color="auto" w:fill="FFFFFF"/>
         </w:rPr>
-        <w:t xml:space="preserve"> </w:t>
-      </w:r>
-      <w:r>
-        <w:rPr>
-          <w:rFonts w:ascii="Times New Roman" w:hAnsi="Times New Roman" w:cs="Times New Roman"/>
-          <w:color w:val="000000"/>
-          <w:sz w:val="20"/>
-          <w:szCs w:val="20"/>
-          <w:shd w:val="clear" w:color="auto" w:fill="FFFFFF"/>
-        </w:rPr>
-        <w:t>(</w:t>
-      </w:r>
-      <w:proofErr w:type="spellStart"/>
-      <w:r>
-        <w:rPr>
-          <w:rFonts w:ascii="Times New Roman" w:hAnsi="Times New Roman" w:cs="Times New Roman"/>
-          <w:color w:val="000000"/>
-          <w:sz w:val="20"/>
-          <w:szCs w:val="20"/>
-          <w:shd w:val="clear" w:color="auto" w:fill="FFFFFF"/>
-        </w:rPr>
-        <w:t>wikiHow</w:t>
-      </w:r>
-      <w:proofErr w:type="spellEnd"/>
-      <w:r>
-        <w:rPr>
-          <w:rFonts w:ascii="Times New Roman" w:hAnsi="Times New Roman" w:cs="Times New Roman"/>
-          <w:color w:val="000000"/>
-          <w:sz w:val="20"/>
-          <w:szCs w:val="20"/>
-          <w:shd w:val="clear" w:color="auto" w:fill="FFFFFF"/>
-        </w:rPr>
         <w:t>, 2019)</w:t>
       </w:r>
     </w:p>
@@ -5268,7 +5308,7 @@
           <w:szCs w:val="24"/>
         </w:rPr>
       </w:pPr>
-      <w:bookmarkStart w:id="9" w:name="_Toc23379220"/>
+      <w:bookmarkStart w:id="9" w:name="_Toc23416679"/>
       <w:r>
         <w:rPr>
           <w:rFonts w:ascii="Times New Roman" w:hAnsi="Times New Roman" w:cs="Times New Roman"/>
@@ -5546,7 +5586,7 @@
           <w:szCs w:val="24"/>
         </w:rPr>
       </w:pPr>
-      <w:bookmarkStart w:id="10" w:name="_Toc23379221"/>
+      <w:bookmarkStart w:id="10" w:name="_Toc23416680"/>
       <w:r>
         <w:rPr>
           <w:rFonts w:ascii="Times New Roman" w:hAnsi="Times New Roman" w:cs="Times New Roman"/>
@@ -5771,16 +5811,14 @@
         </w:rPr>
         <w:t xml:space="preserve">jumpstart more </w:t>
       </w:r>
-      <w:proofErr w:type="gramStart"/>
-      <w:r>
-        <w:rPr>
-          <w:rFonts w:ascii="Times New Roman" w:hAnsi="Times New Roman" w:cs="Times New Roman"/>
-          <w:sz w:val="24"/>
-          <w:szCs w:val="24"/>
-        </w:rPr>
-        <w:t>low tech</w:t>
-      </w:r>
-      <w:proofErr w:type="gramEnd"/>
+      <w:r>
+        <w:rPr>
+          <w:rFonts w:ascii="Times New Roman" w:hAnsi="Times New Roman" w:cs="Times New Roman"/>
+          <w:sz w:val="24"/>
+          <w:szCs w:val="24"/>
+        </w:rPr>
+        <w:t>low-tech</w:t>
+      </w:r>
       <w:r>
         <w:rPr>
           <w:rFonts w:ascii="Times New Roman" w:hAnsi="Times New Roman" w:cs="Times New Roman"/>
@@ -5979,7 +6017,7 @@
           <w:szCs w:val="24"/>
         </w:rPr>
       </w:pPr>
-      <w:bookmarkStart w:id="11" w:name="_Toc23379222"/>
+      <w:bookmarkStart w:id="11" w:name="_Toc23416681"/>
       <w:r>
         <w:rPr>
           <w:rFonts w:ascii="Times New Roman" w:hAnsi="Times New Roman" w:cs="Times New Roman"/>
@@ -9167,15 +9205,6 @@
 </file>
 
 <file path=customXml/item2.xml><?xml version="1.0" encoding="utf-8"?>
-<?mso-contentType ?>
-<FormTemplates xmlns="http://schemas.microsoft.com/sharepoint/v3/contenttype/forms">
-  <Display>DocumentLibraryForm</Display>
-  <Edit>DocumentLibraryForm</Edit>
-  <New>DocumentLibraryForm</New>
-</FormTemplates>
-</file>
-
-<file path=customXml/item3.xml><?xml version="1.0" encoding="utf-8"?>
 <ct:contentTypeSchema xmlns:ct="http://schemas.microsoft.com/office/2006/metadata/contentType" xmlns:ma="http://schemas.microsoft.com/office/2006/metadata/properties/metaAttributes" ct:_="" ma:_="" ma:contentTypeName="Document" ma:contentTypeID="0x0101003346250C7A7DC444B5B8BD6B4F11346C" ma:contentTypeVersion="5" ma:contentTypeDescription="Create a new document." ma:contentTypeScope="" ma:versionID="900ea43146a164d91353b89aafd41a26">
   <xsd:schema xmlns:xsd="http://www.w3.org/2001/XMLSchema" xmlns:xs="http://www.w3.org/2001/XMLSchema" xmlns:p="http://schemas.microsoft.com/office/2006/metadata/properties" xmlns:ns3="e86b558f-1821-4180-8c71-7e32b468d584" targetNamespace="http://schemas.microsoft.com/office/2006/metadata/properties" ma:root="true" ma:fieldsID="be3e13476b25ad4fd1d8648f76b036c6" ns3:_="">
     <xsd:import namespace="e86b558f-1821-4180-8c71-7e32b468d584"/>
@@ -9327,6 +9356,15 @@
 </ct:contentTypeSchema>
 </file>
 
+<file path=customXml/item3.xml><?xml version="1.0" encoding="utf-8"?>
+<?mso-contentType ?>
+<FormTemplates xmlns="http://schemas.microsoft.com/sharepoint/v3/contenttype/forms">
+  <Display>DocumentLibraryForm</Display>
+  <Edit>DocumentLibraryForm</Edit>
+  <New>DocumentLibraryForm</New>
+</FormTemplates>
+</file>
+
 <file path=customXml/item4.xml><?xml version="1.0" encoding="utf-8"?>
 <p:properties xmlns:p="http://schemas.microsoft.com/office/2006/metadata/properties" xmlns:xsi="http://www.w3.org/2001/XMLSchema-instance" xmlns:pc="http://schemas.microsoft.com/office/infopath/2007/PartnerControls">
   <documentManagement/>
@@ -9346,14 +9384,6 @@
 </file>
 
 <file path=customXml/itemProps2.xml><?xml version="1.0" encoding="utf-8"?>
-<ds:datastoreItem xmlns:ds="http://schemas.openxmlformats.org/officeDocument/2006/customXml" ds:itemID="{0B1BE101-71D1-4378-AC26-8A5C8DE8A818}">
-  <ds:schemaRefs>
-    <ds:schemaRef ds:uri="http://schemas.microsoft.com/sharepoint/v3/contenttype/forms"/>
-  </ds:schemaRefs>
-</ds:datastoreItem>
-</file>
-
-<file path=customXml/itemProps3.xml><?xml version="1.0" encoding="utf-8"?>
 <ds:datastoreItem xmlns:ds="http://schemas.openxmlformats.org/officeDocument/2006/customXml" ds:itemID="{ECA547B6-D7FD-4285-989A-B197F245DB19}">
   <ds:schemaRefs>
     <ds:schemaRef ds:uri="http://schemas.microsoft.com/office/2006/metadata/contentType"/>
@@ -9371,6 +9401,14 @@
 </ds:datastoreItem>
 </file>
 
+<file path=customXml/itemProps3.xml><?xml version="1.0" encoding="utf-8"?>
+<ds:datastoreItem xmlns:ds="http://schemas.openxmlformats.org/officeDocument/2006/customXml" ds:itemID="{0B1BE101-71D1-4378-AC26-8A5C8DE8A818}">
+  <ds:schemaRefs>
+    <ds:schemaRef ds:uri="http://schemas.microsoft.com/sharepoint/v3/contenttype/forms"/>
+  </ds:schemaRefs>
+</ds:datastoreItem>
+</file>
+
 <file path=customXml/itemProps4.xml><?xml version="1.0" encoding="utf-8"?>
 <ds:datastoreItem xmlns:ds="http://schemas.openxmlformats.org/officeDocument/2006/customXml" ds:itemID="{0C168289-9C00-4E8C-A044-220459438676}">
   <ds:schemaRefs>
@@ -9381,7 +9419,7 @@
 </file>
 
 <file path=customXml/itemProps5.xml><?xml version="1.0" encoding="utf-8"?>
-<ds:datastoreItem xmlns:ds="http://schemas.openxmlformats.org/officeDocument/2006/customXml" ds:itemID="{0B322C60-B1AD-400E-A9B2-E6F062A83770}">
+<ds:datastoreItem xmlns:ds="http://schemas.openxmlformats.org/officeDocument/2006/customXml" ds:itemID="{0EEE733A-DA06-4F7D-9D2A-CC15B7F4A19D}">
   <ds:schemaRefs>
     <ds:schemaRef ds:uri="http://schemas.openxmlformats.org/officeDocument/2006/bibliography"/>
   </ds:schemaRefs>

</xml_diff>